<commit_message>
Updated readme and proposasl
Updated the readme with my link to Tableau, and proposal with some fortmating changes.
</commit_message>
<xml_diff>
--- a/Final_Project_Proposal.docx
+++ b/Final_Project_Proposal.docx
@@ -673,27 +673,7 @@
           <w:szCs w:val="22"/>
         </w:rPr>
         <w:lastRenderedPageBreak/>
-        <w:t xml:space="preserve">GitHub repository is free of unnecessary files and folders and has an appropriate. </w:t>
-      </w:r>
-      <w:proofErr w:type="spellStart"/>
-      <w:r>
-        <w:rPr>
-          <w:rFonts w:ascii="Arial" w:hAnsi="Arial" w:cs="Arial"/>
-          <w:color w:val="2B2B2B"/>
-          <w:sz w:val="22"/>
-          <w:szCs w:val="22"/>
-        </w:rPr>
-        <w:t>gitignore</w:t>
-      </w:r>
-      <w:proofErr w:type="spellEnd"/>
-      <w:r>
-        <w:rPr>
-          <w:rFonts w:ascii="Arial" w:hAnsi="Arial" w:cs="Arial"/>
-          <w:color w:val="2B2B2B"/>
-          <w:sz w:val="22"/>
-          <w:szCs w:val="22"/>
-        </w:rPr>
-        <w:t xml:space="preserve"> in us</w:t>
+        <w:t>GitHub repository is free of unnecessary files and folders and has an appropriate. gitignore in us</w:t>
       </w:r>
       <w:r>
         <w:rPr>
@@ -888,15 +868,6 @@
     <w:p>
       <w:pPr>
         <w:pStyle w:val="ListParagraph"/>
-        <w:rPr>
-          <w:color w:val="1D1C1D"/>
-          <w:shd w:val="clear" w:color="auto" w:fill="F8F8F8"/>
-        </w:rPr>
-      </w:pPr>
-    </w:p>
-    <w:p>
-      <w:pPr>
-        <w:pStyle w:val="ListParagraph"/>
         <w:spacing w:before="240" w:after="240"/>
         <w:ind w:left="1080"/>
         <w:rPr>
@@ -1080,15 +1051,6 @@
     </w:p>
     <w:p>
       <w:pPr>
-        <w:pStyle w:val="ListParagraph"/>
-        <w:rPr>
-          <w:color w:val="1D1C1D"/>
-          <w:shd w:val="clear" w:color="auto" w:fill="F8F8F8"/>
-        </w:rPr>
-      </w:pPr>
-    </w:p>
-    <w:p>
-      <w:pPr>
         <w:spacing w:before="240" w:after="240"/>
         <w:rPr>
           <w:color w:val="1D1C1D"/>
@@ -1189,24 +1151,6 @@
         </w:rPr>
         <w:t>.</w:t>
       </w:r>
-    </w:p>
-    <w:p>
-      <w:pPr>
-        <w:spacing w:before="240" w:after="240"/>
-        <w:rPr>
-          <w:b/>
-          <w:u w:val="single"/>
-        </w:rPr>
-      </w:pPr>
-    </w:p>
-    <w:p>
-      <w:pPr>
-        <w:spacing w:before="240" w:after="240"/>
-        <w:rPr>
-          <w:b/>
-          <w:u w:val="single"/>
-        </w:rPr>
-      </w:pPr>
     </w:p>
     <w:p>
       <w:pPr>
@@ -1408,7 +1352,6 @@
           <w:b/>
           <w:u w:val="single"/>
         </w:rPr>
-        <w:lastRenderedPageBreak/>
         <w:t xml:space="preserve"> Project Description/Outline</w:t>
       </w:r>
     </w:p>
@@ -1448,7 +1391,14 @@
         <w:rPr>
           <w:bCs/>
         </w:rPr>
-        <w:t xml:space="preserve"> to 2023, our Housing</w:t>
+        <w:t xml:space="preserve"> to 2023, our </w:t>
+      </w:r>
+      <w:r>
+        <w:rPr>
+          <w:bCs/>
+        </w:rPr>
+        <w:lastRenderedPageBreak/>
+        <w:t>Housing</w:t>
       </w:r>
       <w:r>
         <w:rPr>
@@ -1609,29 +1559,7 @@
           <w:szCs w:val="23"/>
           <w:lang w:val="en-CA"/>
         </w:rPr>
-        <w:t xml:space="preserve">Utilize </w:t>
-      </w:r>
-      <w:proofErr w:type="spellStart"/>
-      <w:r>
-        <w:rPr>
-          <w:rFonts w:eastAsia="Times New Roman"/>
-          <w:color w:val="1D1C1D"/>
-          <w:sz w:val="23"/>
-          <w:szCs w:val="23"/>
-          <w:lang w:val="en-CA"/>
-        </w:rPr>
-        <w:t>Jupyter</w:t>
-      </w:r>
-      <w:proofErr w:type="spellEnd"/>
-      <w:r>
-        <w:rPr>
-          <w:rFonts w:eastAsia="Times New Roman"/>
-          <w:color w:val="1D1C1D"/>
-          <w:sz w:val="23"/>
-          <w:szCs w:val="23"/>
-          <w:lang w:val="en-CA"/>
-        </w:rPr>
-        <w:t xml:space="preserve"> notebook for data import and cleaning</w:t>
+        <w:t>Utilize Jupyter notebook for data import and cleaning</w:t>
       </w:r>
       <w:r>
         <w:rPr>

</xml_diff>